<commit_message>
Added SJSU Id in the document.
</commit_message>
<xml_diff>
--- a/ansible/CMPE-272_Ansible_Homework#1.docx
+++ b/ansible/CMPE-272_Ansible_Homework#1.docx
@@ -12,6 +12,15 @@
           <w:u w:val="single"/>
         </w:rPr>
       </w:pPr>
+      <w:r>
+        <w:rPr>
+          <w:b/>
+          <w:sz w:val="30"/>
+          <w:szCs w:val="30"/>
+          <w:u w:val="single"/>
+        </w:rPr>
+        <w:t xml:space="preserve"> </w:t>
+      </w:r>
       <w:r>
         <w:rPr>
           <w:b/>
@@ -151,29 +160,22 @@
           <w:szCs w:val="26"/>
         </w:rPr>
       </w:pPr>
-      <w:proofErr w:type="spellStart"/>
-      <w:r>
-        <w:rPr>
-          <w:sz w:val="26"/>
-          <w:szCs w:val="26"/>
-        </w:rPr>
-        <w:t>Poorva</w:t>
-      </w:r>
-      <w:proofErr w:type="spellEnd"/>
-      <w:r>
-        <w:rPr>
-          <w:sz w:val="26"/>
-          <w:szCs w:val="26"/>
-        </w:rPr>
-        <w:t xml:space="preserve"> Agarwa</w:t>
-      </w:r>
-      <w:r>
-        <w:rPr>
-          <w:sz w:val="26"/>
-          <w:szCs w:val="26"/>
-        </w:rPr>
-        <w:t>l</w:t>
-      </w:r>
+      <w:r>
+        <w:rPr>
+          <w:sz w:val="26"/>
+          <w:szCs w:val="26"/>
+        </w:rPr>
+        <w:t>Poorva Agarwal</w:t>
+      </w:r>
+      <w:r>
+        <w:rPr>
+          <w:sz w:val="26"/>
+          <w:szCs w:val="26"/>
+        </w:rPr>
+        <w:t xml:space="preserve"> | SJSU Id 013770939</w:t>
+      </w:r>
+      <w:bookmarkStart w:id="0" w:name="_GoBack"/>
+      <w:bookmarkEnd w:id="0"/>
     </w:p>
     <w:p>
       <w:pPr>
@@ -427,6 +429,13 @@
         </w:rPr>
         <w:t>Install Ansible</w:t>
       </w:r>
+      <w:r>
+        <w:rPr>
+          <w:sz w:val="26"/>
+          <w:szCs w:val="26"/>
+        </w:rPr>
+        <w:t>.</w:t>
+      </w:r>
     </w:p>
     <w:p>
       <w:pPr>
@@ -461,6 +470,13 @@
         </w:rPr>
         <w:t xml:space="preserve"> connections</w:t>
       </w:r>
+      <w:r>
+        <w:rPr>
+          <w:sz w:val="26"/>
+          <w:szCs w:val="26"/>
+        </w:rPr>
+        <w:t>.</w:t>
+      </w:r>
     </w:p>
     <w:p>
       <w:pPr>
@@ -481,6 +497,13 @@
         </w:rPr>
         <w:t>Create a playbook to deploy webserver on EC2 instance</w:t>
       </w:r>
+      <w:r>
+        <w:rPr>
+          <w:sz w:val="26"/>
+          <w:szCs w:val="26"/>
+        </w:rPr>
+        <w:t>.</w:t>
+      </w:r>
     </w:p>
     <w:p>
       <w:pPr>
@@ -501,6 +524,13 @@
         </w:rPr>
         <w:t>Copy the HelloWorld HTML file on EC2 instance</w:t>
       </w:r>
+      <w:r>
+        <w:rPr>
+          <w:sz w:val="26"/>
+          <w:szCs w:val="26"/>
+        </w:rPr>
+        <w:t xml:space="preserve"> using ansible playbook.</w:t>
+      </w:r>
     </w:p>
     <w:p>
       <w:pPr>
@@ -521,6 +551,13 @@
         </w:rPr>
         <w:t>Un-deploy the webserver from EC2 instance</w:t>
       </w:r>
+      <w:r>
+        <w:rPr>
+          <w:sz w:val="26"/>
+          <w:szCs w:val="26"/>
+        </w:rPr>
+        <w:t xml:space="preserve"> through ansible playbook.</w:t>
+      </w:r>
     </w:p>
     <w:p>
       <w:pPr>
@@ -790,11 +827,12 @@
       </w:pPr>
       <w:r>
         <w:rPr>
+          <w:noProof/>
           <w:sz w:val="26"/>
           <w:szCs w:val="26"/>
         </w:rPr>
         <w:drawing>
-          <wp:inline distT="0" distB="0" distL="0" distR="0" wp14:anchorId="1659E96F" wp14:editId="125CFE06">
+          <wp:inline distT="0" distB="0" distL="0" distR="0" wp14:anchorId="77D8193C" wp14:editId="384D0404">
             <wp:extent cx="5943600" cy="802005"/>
             <wp:effectExtent l="0" t="0" r="0" b="10795"/>
             <wp:docPr id="1" name="Picture 1" descr="Python&amp;Pip_Version.png"/>
@@ -1007,11 +1045,12 @@
       </w:r>
       <w:r>
         <w:rPr>
+          <w:noProof/>
           <w:sz w:val="26"/>
           <w:szCs w:val="26"/>
         </w:rPr>
         <w:drawing>
-          <wp:inline distT="0" distB="0" distL="0" distR="0" wp14:anchorId="1489F696" wp14:editId="0BC59A22">
+          <wp:inline distT="0" distB="0" distL="0" distR="0" wp14:anchorId="7D9FD29C" wp14:editId="775F9D9C">
             <wp:extent cx="5943600" cy="1225899"/>
             <wp:effectExtent l="0" t="0" r="0" b="6350"/>
             <wp:docPr id="2" name="Picture 2" descr="Ansible_Version.png"/>
@@ -1244,11 +1283,12 @@
       </w:r>
       <w:r>
         <w:rPr>
+          <w:noProof/>
           <w:sz w:val="26"/>
           <w:szCs w:val="26"/>
         </w:rPr>
         <w:drawing>
-          <wp:inline distT="0" distB="0" distL="0" distR="0" wp14:anchorId="36B6C253" wp14:editId="1C49B7EE">
+          <wp:inline distT="0" distB="0" distL="0" distR="0" wp14:anchorId="2A2E5C17" wp14:editId="4F8F9FEB">
             <wp:extent cx="2907170" cy="472272"/>
             <wp:effectExtent l="0" t="0" r="1270" b="0"/>
             <wp:docPr id="3" name="Picture 3" descr="../../Screen%20Shot%202018-09-09%20at%204.09.42%20PM.png"/>
@@ -1350,11 +1390,12 @@
       </w:pPr>
       <w:r>
         <w:rPr>
+          <w:noProof/>
           <w:sz w:val="26"/>
           <w:szCs w:val="26"/>
         </w:rPr>
         <w:drawing>
-          <wp:inline distT="0" distB="0" distL="0" distR="0" wp14:anchorId="5321EDC4" wp14:editId="57AB5CE8">
+          <wp:inline distT="0" distB="0" distL="0" distR="0" wp14:anchorId="53F6D1BD" wp14:editId="3ED9118F">
             <wp:extent cx="3251835" cy="903974"/>
             <wp:effectExtent l="0" t="0" r="0" b="10795"/>
             <wp:docPr id="4" name="Picture 4" descr="../../Screen%20Shot%202018-09-09%20at%204.12.13%20PM.png"/>
@@ -1662,7 +1703,7 @@
           <w:szCs w:val="26"/>
         </w:rPr>
         <w:drawing>
-          <wp:inline distT="0" distB="0" distL="0" distR="0">
+          <wp:inline distT="0" distB="0" distL="0" distR="0" wp14:anchorId="288362E2" wp14:editId="537539F6">
             <wp:extent cx="5943600" cy="1346479"/>
             <wp:effectExtent l="12700" t="12700" r="12700" b="12700"/>
             <wp:docPr id="9" name="Picture 9"/>
@@ -1776,7 +1817,7 @@
           <w:szCs w:val="26"/>
         </w:rPr>
         <w:drawing>
-          <wp:inline distT="0" distB="0" distL="0" distR="0">
+          <wp:inline distT="0" distB="0" distL="0" distR="0" wp14:anchorId="533D859B" wp14:editId="7A3B7315">
             <wp:extent cx="5943600" cy="1856740"/>
             <wp:effectExtent l="0" t="0" r="0" b="0"/>
             <wp:docPr id="27" name="Picture 27"/>
@@ -2347,11 +2388,12 @@
       </w:r>
       <w:r>
         <w:rPr>
+          <w:noProof/>
           <w:sz w:val="26"/>
           <w:szCs w:val="26"/>
         </w:rPr>
         <w:drawing>
-          <wp:inline distT="0" distB="0" distL="0" distR="0" wp14:anchorId="64180EEA" wp14:editId="0A0110A9">
+          <wp:inline distT="0" distB="0" distL="0" distR="0" wp14:anchorId="55BADC6C" wp14:editId="7CA6F55F">
             <wp:extent cx="5080635" cy="2003727"/>
             <wp:effectExtent l="0" t="0" r="0" b="3175"/>
             <wp:docPr id="5" name="Picture 5" descr="../../Screen%20Shot%202018-09-09%20at%204.40.44%20PM.png"/>
@@ -2843,11 +2885,12 @@
       </w:r>
       <w:r>
         <w:rPr>
+          <w:noProof/>
           <w:sz w:val="26"/>
           <w:szCs w:val="26"/>
         </w:rPr>
         <w:drawing>
-          <wp:inline distT="0" distB="0" distL="0" distR="0" wp14:anchorId="65E8DB37" wp14:editId="312EB32F">
+          <wp:inline distT="0" distB="0" distL="0" distR="0" wp14:anchorId="2C202B0F" wp14:editId="6920A781">
             <wp:extent cx="5654491" cy="1954530"/>
             <wp:effectExtent l="0" t="0" r="10160" b="1270"/>
             <wp:docPr id="8" name="Picture 8" descr="../../Screen%20Shot%202018-09-09%20at%204.48.34%20PM.png"/>
@@ -2924,8 +2967,6 @@
         </w:rPr>
         <w:t xml:space="preserve">Ping the client machine to check for the ansible connectivity, add the </w:t>
       </w:r>
-      <w:bookmarkStart w:id="0" w:name="_GoBack"/>
-      <w:bookmarkEnd w:id="0"/>
       <w:proofErr w:type="spellStart"/>
       <w:r>
         <w:rPr>
@@ -3019,7 +3060,7 @@
           <w:szCs w:val="26"/>
         </w:rPr>
         <w:drawing>
-          <wp:inline distT="0" distB="0" distL="0" distR="0">
+          <wp:inline distT="0" distB="0" distL="0" distR="0" wp14:anchorId="24C6DD87" wp14:editId="7C2D3977">
             <wp:extent cx="5511800" cy="939800"/>
             <wp:effectExtent l="0" t="0" r="0" b="0"/>
             <wp:docPr id="28" name="Picture 28"/>
@@ -3119,11 +3160,12 @@
       </w:r>
       <w:r>
         <w:rPr>
+          <w:noProof/>
           <w:sz w:val="26"/>
           <w:szCs w:val="26"/>
         </w:rPr>
         <w:drawing>
-          <wp:inline distT="0" distB="0" distL="0" distR="0" wp14:anchorId="35B03F29" wp14:editId="4573CE07">
+          <wp:inline distT="0" distB="0" distL="0" distR="0" wp14:anchorId="6E0277A0" wp14:editId="6FB41674">
             <wp:extent cx="3936546" cy="1257966"/>
             <wp:effectExtent l="0" t="0" r="635" b="12065"/>
             <wp:docPr id="7" name="Picture 7" descr="../../Screen%20Shot%202018-09-09%20at%204.45.57%20PM.png"/>
@@ -3281,7 +3323,7 @@
         </w:rPr>
         <w:lastRenderedPageBreak/>
         <w:drawing>
-          <wp:inline distT="0" distB="0" distL="0" distR="0" wp14:anchorId="729FB3BB" wp14:editId="73BEFFF2">
+          <wp:inline distT="0" distB="0" distL="0" distR="0" wp14:anchorId="6ACE5E8B" wp14:editId="0A0DE4D3">
             <wp:extent cx="5657222" cy="1517015"/>
             <wp:effectExtent l="0" t="0" r="0" b="0"/>
             <wp:docPr id="10" name="Picture 10" descr="../../Screen%20Shot%202018-09-09%20at%204.59.38%20PM.png"/>
@@ -3366,17 +3408,7 @@
           <w:szCs w:val="26"/>
           <w:u w:val="single"/>
         </w:rPr>
-        <w:t xml:space="preserve">Create a </w:t>
-      </w:r>
-      <w:r>
-        <w:rPr>
-          <w:b/>
-          <w:color w:val="4472C4" w:themeColor="accent1"/>
-          <w:sz w:val="26"/>
-          <w:szCs w:val="26"/>
-          <w:u w:val="single"/>
-        </w:rPr>
-        <w:t>playbook to deploy Apache web server and copy HTML file</w:t>
+        <w:t>Create a playbook to deploy Apache web server and copy HTML file</w:t>
       </w:r>
     </w:p>
     <w:p>
@@ -3439,7 +3471,7 @@
           <w:noProof/>
         </w:rPr>
         <w:drawing>
-          <wp:inline distT="0" distB="0" distL="0" distR="0" wp14:anchorId="162F80A1" wp14:editId="376669D8">
+          <wp:inline distT="0" distB="0" distL="0" distR="0" wp14:anchorId="52101C89" wp14:editId="4F23A237">
             <wp:extent cx="5943600" cy="1604010"/>
             <wp:effectExtent l="0" t="0" r="0" b="0"/>
             <wp:docPr id="15" name="Picture 15" descr="../../Screen%20Shot%202018-09-09%20at%204.58.01%20PM.png"/>
@@ -3616,30 +3648,14 @@
           <w:sz w:val="26"/>
           <w:szCs w:val="26"/>
         </w:rPr>
-        <w:t>it has two tasks as mentioned above. Task1 is install apache2 webserver and Task2 to copy the index.html file on the /</w:t>
-      </w:r>
-      <w:proofErr w:type="spellStart"/>
-      <w:r>
-        <w:rPr>
-          <w:sz w:val="26"/>
-          <w:szCs w:val="26"/>
-        </w:rPr>
-        <w:t>v</w:t>
-      </w:r>
-      <w:r>
-        <w:rPr>
-          <w:sz w:val="26"/>
-          <w:szCs w:val="26"/>
-        </w:rPr>
-        <w:t>ar</w:t>
-      </w:r>
-      <w:proofErr w:type="spellEnd"/>
-      <w:r>
-        <w:rPr>
-          <w:sz w:val="26"/>
-          <w:szCs w:val="26"/>
-        </w:rPr>
-        <w:t xml:space="preserve">/www/html/index.html of EC2 </w:t>
+        <w:t>it has two tasks as mentioned above. Task1 is install apache2 webserver and Task2 to copy the index.html file on the /v</w:t>
+      </w:r>
+      <w:r>
+        <w:rPr>
+          <w:sz w:val="26"/>
+          <w:szCs w:val="26"/>
+        </w:rPr>
+        <w:t xml:space="preserve">ar/www/html/index.html of EC2 </w:t>
       </w:r>
       <w:proofErr w:type="gramStart"/>
       <w:r>
@@ -3785,7 +3801,7 @@
           <w:noProof/>
         </w:rPr>
         <w:drawing>
-          <wp:inline distT="0" distB="0" distL="0" distR="0" wp14:anchorId="2E6D5416" wp14:editId="333FAE8E">
+          <wp:inline distT="0" distB="0" distL="0" distR="0" wp14:anchorId="2512E7C8" wp14:editId="6152A84A">
             <wp:extent cx="5473756" cy="1665900"/>
             <wp:effectExtent l="0" t="0" r="0" b="0"/>
             <wp:docPr id="12" name="Picture 12" descr="../../Screen%20Shot%202018-09-09%20at%205.03.11%20PM.png"/>
@@ -3899,7 +3915,7 @@
           <w:szCs w:val="26"/>
         </w:rPr>
         <w:drawing>
-          <wp:inline distT="0" distB="0" distL="0" distR="0">
+          <wp:inline distT="0" distB="0" distL="0" distR="0" wp14:anchorId="3B0F0769" wp14:editId="4A9C0988">
             <wp:extent cx="5943600" cy="1479550"/>
             <wp:effectExtent l="0" t="0" r="0" b="6350"/>
             <wp:docPr id="23" name="Picture 23"/>
@@ -4025,10 +4041,7 @@
       </w:r>
       <w:proofErr w:type="spellStart"/>
       <w:r>
-        <w:t>apa</w:t>
-      </w:r>
-      <w:r>
-        <w:t>che</w:t>
+        <w:t>apache</w:t>
       </w:r>
       <w:r>
         <w:t>_uninstall.yml</w:t>
@@ -4050,7 +4063,7 @@
           <w:noProof/>
         </w:rPr>
         <w:drawing>
-          <wp:inline distT="0" distB="0" distL="0" distR="0" wp14:anchorId="234022D0" wp14:editId="6E843B95">
+          <wp:inline distT="0" distB="0" distL="0" distR="0" wp14:anchorId="5F267DB2" wp14:editId="62B106F4">
             <wp:extent cx="5246370" cy="1347907"/>
             <wp:effectExtent l="0" t="0" r="0" b="0"/>
             <wp:docPr id="14" name="Picture 14" descr="../../Screen%20Shot%202018-09-09%20at%205.08.41%20PM.png"/>
@@ -4170,7 +4183,7 @@
           <w:noProof/>
         </w:rPr>
         <w:drawing>
-          <wp:inline distT="0" distB="0" distL="0" distR="0" wp14:anchorId="61EEC1E8" wp14:editId="1F91C803">
+          <wp:inline distT="0" distB="0" distL="0" distR="0" wp14:anchorId="3C64B10F" wp14:editId="7DE94DEF">
             <wp:extent cx="5935980" cy="1461770"/>
             <wp:effectExtent l="0" t="0" r="7620" b="11430"/>
             <wp:docPr id="24" name="Picture 24" descr="../../Screen%20Shot%202018-09-09%20at%205.11.29%20PM.png"/>
@@ -4257,7 +4270,7 @@
           <w:noProof/>
         </w:rPr>
         <w:drawing>
-          <wp:inline distT="0" distB="0" distL="0" distR="0">
+          <wp:inline distT="0" distB="0" distL="0" distR="0" wp14:anchorId="7A5FC095" wp14:editId="466C1096">
             <wp:extent cx="5943600" cy="1630045"/>
             <wp:effectExtent l="0" t="0" r="0" b="0"/>
             <wp:docPr id="25" name="Picture 25"/>
@@ -6265,6 +6278,7 @@
   <w:style w:type="character" w:default="1" w:styleId="DefaultParagraphFont">
     <w:name w:val="Default Paragraph Font"/>
     <w:uiPriority w:val="1"/>
+    <w:semiHidden/>
     <w:unhideWhenUsed/>
   </w:style>
   <w:style w:type="table" w:default="1" w:styleId="TableNormal">

</xml_diff>